<commit_message>
Añadido documento de cierre del proyecto
</commit_message>
<xml_diff>
--- a/Documentacion/Idea del proyecto y calendarización.docx
+++ b/Documentacion/Idea del proyecto y calendarización.docx
@@ -579,10 +579,7 @@
             </w:r>
             <w:proofErr w:type="spellEnd"/>
             <w:r>
-              <w:t xml:space="preserve"> de conversión de números</w:t>
-            </w:r>
-            <w:r>
-              <w:t xml:space="preserve"> mayas a </w:t>
+              <w:t xml:space="preserve"> de conversión de números mayas a </w:t>
             </w:r>
             <w:proofErr w:type="spellStart"/>
             <w:r>
@@ -761,91 +758,6 @@
       </w:tr>
     </w:tbl>
     <w:p/>
-    <w:p>
-      <w:r>
-        <w:t xml:space="preserve">WBS </w:t>
-      </w:r>
-      <w:r>
-        <w:t>(</w:t>
-      </w:r>
-      <w:proofErr w:type="spellStart"/>
-      <w:r>
-        <w:t>work</w:t>
-      </w:r>
-      <w:proofErr w:type="spellEnd"/>
-      <w:r>
-        <w:t xml:space="preserve"> </w:t>
-      </w:r>
-      <w:proofErr w:type="spellStart"/>
-      <w:r>
-        <w:t>breakdown</w:t>
-      </w:r>
-      <w:proofErr w:type="spellEnd"/>
-      <w:r>
-        <w:t xml:space="preserve"> </w:t>
-      </w:r>
-      <w:proofErr w:type="spellStart"/>
-      <w:r>
-        <w:t>structure</w:t>
-      </w:r>
-      <w:proofErr w:type="spellEnd"/>
-      <w:r>
-        <w:t>):</w:t>
-      </w:r>
-    </w:p>
-    <w:p/>
-    <w:p>
-      <w:r>
-        <w:t xml:space="preserve">RBS </w:t>
-      </w:r>
-      <w:r>
-        <w:t>(</w:t>
-      </w:r>
-      <w:proofErr w:type="spellStart"/>
-      <w:r>
-        <w:t>risk</w:t>
-      </w:r>
-      <w:proofErr w:type="spellEnd"/>
-      <w:r>
-        <w:t xml:space="preserve"> </w:t>
-      </w:r>
-      <w:proofErr w:type="spellStart"/>
-      <w:r>
-        <w:t>breakdown</w:t>
-      </w:r>
-      <w:proofErr w:type="spellEnd"/>
-      <w:r>
-        <w:t xml:space="preserve"> </w:t>
-      </w:r>
-      <w:proofErr w:type="spellStart"/>
-      <w:r>
-        <w:t>structure</w:t>
-      </w:r>
-      <w:proofErr w:type="spellEnd"/>
-      <w:proofErr w:type="gramStart"/>
-      <w:r>
-        <w:t>):.</w:t>
-      </w:r>
-      <w:proofErr w:type="gramEnd"/>
-    </w:p>
-    <w:p/>
-    <w:p>
-      <w:r>
-        <w:t>EMV valor monetario esperado</w:t>
-      </w:r>
-      <w:r>
-        <w:t>:</w:t>
-      </w:r>
-    </w:p>
-    <w:p/>
-    <w:p>
-      <w:r>
-        <w:t>Cierre del proyecto</w:t>
-      </w:r>
-      <w:r>
-        <w:t>:</w:t>
-      </w:r>
-    </w:p>
     <w:sectPr>
       <w:pgSz w:w="12240" w:h="15840"/>
       <w:pgMar w:top="1417" w:right="1701" w:bottom="1417" w:left="1701" w:header="708" w:footer="708" w:gutter="0"/>
@@ -979,6 +891,7 @@
     <w:lsdException w:name="HTML Sample" w:semiHidden="1" w:unhideWhenUsed="1"/>
     <w:lsdException w:name="HTML Typewriter" w:semiHidden="1" w:unhideWhenUsed="1"/>
     <w:lsdException w:name="HTML Variable" w:semiHidden="1" w:unhideWhenUsed="1"/>
+    <w:lsdException w:name="Normal Table" w:semiHidden="1" w:unhideWhenUsed="1"/>
     <w:lsdException w:name="annotation subject" w:semiHidden="1" w:unhideWhenUsed="1"/>
     <w:lsdException w:name="No List" w:semiHidden="1" w:unhideWhenUsed="1"/>
     <w:lsdException w:name="Outline List 1" w:semiHidden="1" w:unhideWhenUsed="1"/>
@@ -1025,8 +938,10 @@
     <w:lsdException w:name="Table Subtle 2" w:semiHidden="1" w:unhideWhenUsed="1"/>
     <w:lsdException w:name="Table Web 1" w:semiHidden="1" w:unhideWhenUsed="1"/>
     <w:lsdException w:name="Table Web 2" w:semiHidden="1" w:unhideWhenUsed="1"/>
+    <w:lsdException w:name="Table Web 3" w:semiHidden="1" w:unhideWhenUsed="1"/>
     <w:lsdException w:name="Balloon Text" w:semiHidden="1" w:unhideWhenUsed="1"/>
     <w:lsdException w:name="Table Grid" w:uiPriority="39"/>
+    <w:lsdException w:name="Table Theme" w:semiHidden="1" w:unhideWhenUsed="1"/>
     <w:lsdException w:name="Placeholder Text" w:semiHidden="1"/>
     <w:lsdException w:name="No Spacing" w:uiPriority="1" w:qFormat="1"/>
     <w:lsdException w:name="Light Shading" w:uiPriority="60"/>

</xml_diff>